<commit_message>
CheckStyle y corrección salida duplicados
</commit_message>
<xml_diff>
--- a/Migracion Personas/doc/Viabilidad Migracion Personas v 1.0.docx
+++ b/Migracion Personas/doc/Viabilidad Migracion Personas v 1.0.docx
@@ -398,10 +398,7 @@
         <w:t xml:space="preserve">Campo 1 -&gt; </w:t>
       </w:r>
       <w:r>
-        <w:t>N</w:t>
-      </w:r>
-      <w:r>
-        <w:t>ombre</w:t>
+        <w:t>Nombre</w:t>
       </w:r>
       <w:proofErr w:type="gramStart"/>
       <w:r>
@@ -420,18 +417,12 @@
         <w:t>pellido1</w:t>
       </w:r>
       <w:r>
-        <w:t xml:space="preserve">: </w:t>
-      </w:r>
-      <w:r>
-        <w:t xml:space="preserve">Tipo texto, cuyo texto ha de tener caracteres válidos según la norma UTF-8. </w:t>
-      </w:r>
-    </w:p>
-    <w:p>
-      <w:r>
-        <w:t xml:space="preserve">Campo 3 -&gt; Población: </w:t>
-      </w:r>
-      <w:r>
-        <w:t xml:space="preserve">Tipo texto, cuyo texto ha de tener caracteres válidos según la norma UTF-8. </w:t>
+        <w:t xml:space="preserve">: Tipo texto, cuyo texto ha de tener caracteres válidos según la norma UTF-8. </w:t>
+      </w:r>
+    </w:p>
+    <w:p>
+      <w:r>
+        <w:t xml:space="preserve">Campo 3 -&gt; Población: Tipo texto, cuyo texto ha de tener caracteres válidos según la norma UTF-8. </w:t>
       </w:r>
     </w:p>
     <w:p>
@@ -457,6 +448,11 @@
       </w:r>
     </w:p>
     <w:p>
+      <w:pPr>
+        <w:rPr>
+          <w:u w:val="single"/>
+        </w:rPr>
+      </w:pPr>
       <w:r>
         <w:t xml:space="preserve">Campo 5 -&gt; </w:t>
       </w:r>
@@ -495,13 +491,22 @@
       <w:r>
         <w:t xml:space="preserve"> correcto.</w:t>
       </w:r>
-    </w:p>
-    <w:p>
-      <w:r>
-        <w:t xml:space="preserve">Campo 7 -&gt; Categoría: </w:t>
-      </w:r>
-      <w:r>
-        <w:t xml:space="preserve">Tipo texto, cuyo texto ha de tener caracteres válidos según la norma UTF-8. </w:t>
+      <w:r>
+        <w:t xml:space="preserve"> Con </w:t>
+      </w:r>
+      <w:r>
+        <w:rPr>
+          <w:u w:val="single"/>
+        </w:rPr>
+        <w:t>nueve</w:t>
+      </w:r>
+      <w:r>
+        <w:t xml:space="preserve"> dígitos.</w:t>
+      </w:r>
+    </w:p>
+    <w:p>
+      <w:r>
+        <w:t xml:space="preserve">Campo 7 -&gt; Categoría: Tipo texto, cuyo texto ha de tener caracteres válidos según la norma UTF-8. </w:t>
       </w:r>
     </w:p>
     <w:p>
@@ -737,10 +742,7 @@
     </w:p>
     <w:p>
       <w:r>
-        <w:t>El nombre del fichero de salida será “</w:t>
-      </w:r>
-      <w:r>
-        <w:t>estadisticas</w:t>
+        <w:t>El nombre del fichero de salida será “estadisticas</w:t>
       </w:r>
       <w:r>
         <w:t>.txt</w:t>
@@ -825,7 +827,7 @@
       <w:rPr>
         <w:noProof/>
       </w:rPr>
-      <w:t>1</w:t>
+      <w:t>2</w:t>
     </w:r>
     <w:r>
       <w:fldChar w:fldCharType="end"/>

</xml_diff>